<commit_message>
modified jupyter notebook code
</commit_message>
<xml_diff>
--- a/Project Proposal.docx
+++ b/Project Proposal.docx
@@ -303,19 +303,85 @@
         </w:r>
       </w:hyperlink>
     </w:p>
+    <w:p/>
+    <w:p>
+      <w:pPr>
+        <w:rPr>
+          <w:b/>
+          <w:bCs/>
+          <w:u w:val="single"/>
+        </w:rPr>
+      </w:pPr>
+      <w:r>
+        <w:rPr>
+          <w:b/>
+          <w:bCs/>
+          <w:u w:val="single"/>
+        </w:rPr>
+        <w:lastRenderedPageBreak/>
+        <w:t>Extract &amp; Transform</w:t>
+      </w:r>
+    </w:p>
     <w:p>
       <w:pPr>
         <w:pStyle w:val="ListParagraph"/>
         <w:numPr>
-          <w:ilvl w:val="3"/>
-          <w:numId w:val="2"/>
+          <w:ilvl w:val="0"/>
+          <w:numId w:val="3"/>
         </w:numPr>
       </w:pPr>
       <w:r>
+        <w:t xml:space="preserve">Downloaded .xls files were imported into Pandas through the </w:t>
+      </w:r>
+      <w:r>
+        <w:t>pd</w:t>
+      </w:r>
+      <w:r>
+        <w:t>.read_excel method.</w:t>
+      </w:r>
+    </w:p>
+    <w:p>
+      <w:pPr>
+        <w:pStyle w:val="ListParagraph"/>
+        <w:numPr>
+          <w:ilvl w:val="0"/>
+          <w:numId w:val="3"/>
+        </w:numPr>
+      </w:pPr>
+      <w:r>
+        <w:t>Both datasets required a drop of eight of the initial rows</w:t>
+      </w:r>
+      <w:r>
         <w:t xml:space="preserve"> </w:t>
       </w:r>
-    </w:p>
-    <w:p/>
+      <w:r>
+        <w:t xml:space="preserve">as they </w:t>
+      </w:r>
+      <w:r>
+        <w:t>did not contain any data.</w:t>
+      </w:r>
+    </w:p>
+    <w:p>
+      <w:pPr>
+        <w:pStyle w:val="ListParagraph"/>
+        <w:numPr>
+          <w:ilvl w:val="0"/>
+          <w:numId w:val="3"/>
+        </w:numPr>
+      </w:pPr>
+      <w:r>
+        <w:t xml:space="preserve">In the retail_whole_turnover dataset, only the </w:t>
+      </w:r>
+      <w:r>
+        <w:t>‘Original’</w:t>
+      </w:r>
+      <w:r>
+        <w:t xml:space="preserve"> </w:t>
+      </w:r>
+      <w:r>
+        <w:t>series type columns were kept.</w:t>
+      </w:r>
+    </w:p>
     <w:sectPr>
       <w:headerReference w:type="even" r:id="rId11"/>
       <w:headerReference w:type="default" r:id="rId12"/>
@@ -670,11 +736,127 @@
       </w:rPr>
     </w:lvl>
   </w:abstractNum>
+  <w:abstractNum w:abstractNumId="2" w15:restartNumberingAfterBreak="0">
+    <w:nsid w:val="5EFA54EA"/>
+    <w:multiLevelType w:val="hybridMultilevel"/>
+    <w:tmpl w:val="DD70CF74"/>
+    <w:lvl w:ilvl="0" w:tplc="0C090001">
+      <w:start w:val="1"/>
+      <w:numFmt w:val="bullet"/>
+      <w:lvlText w:val=""/>
+      <w:lvlJc w:val="left"/>
+      <w:pPr>
+        <w:ind w:left="720" w:hanging="360"/>
+      </w:pPr>
+      <w:rPr>
+        <w:rFonts w:ascii="Symbol" w:hAnsi="Symbol" w:hint="default"/>
+      </w:rPr>
+    </w:lvl>
+    <w:lvl w:ilvl="1" w:tplc="0C090003" w:tentative="1">
+      <w:start w:val="1"/>
+      <w:numFmt w:val="bullet"/>
+      <w:lvlText w:val="o"/>
+      <w:lvlJc w:val="left"/>
+      <w:pPr>
+        <w:ind w:left="1440" w:hanging="360"/>
+      </w:pPr>
+      <w:rPr>
+        <w:rFonts w:ascii="Courier New" w:hAnsi="Courier New" w:cs="Courier New" w:hint="default"/>
+      </w:rPr>
+    </w:lvl>
+    <w:lvl w:ilvl="2" w:tplc="0C090005" w:tentative="1">
+      <w:start w:val="1"/>
+      <w:numFmt w:val="bullet"/>
+      <w:lvlText w:val=""/>
+      <w:lvlJc w:val="left"/>
+      <w:pPr>
+        <w:ind w:left="2160" w:hanging="360"/>
+      </w:pPr>
+      <w:rPr>
+        <w:rFonts w:ascii="Wingdings" w:hAnsi="Wingdings" w:hint="default"/>
+      </w:rPr>
+    </w:lvl>
+    <w:lvl w:ilvl="3" w:tplc="0C090001" w:tentative="1">
+      <w:start w:val="1"/>
+      <w:numFmt w:val="bullet"/>
+      <w:lvlText w:val=""/>
+      <w:lvlJc w:val="left"/>
+      <w:pPr>
+        <w:ind w:left="2880" w:hanging="360"/>
+      </w:pPr>
+      <w:rPr>
+        <w:rFonts w:ascii="Symbol" w:hAnsi="Symbol" w:hint="default"/>
+      </w:rPr>
+    </w:lvl>
+    <w:lvl w:ilvl="4" w:tplc="0C090003" w:tentative="1">
+      <w:start w:val="1"/>
+      <w:numFmt w:val="bullet"/>
+      <w:lvlText w:val="o"/>
+      <w:lvlJc w:val="left"/>
+      <w:pPr>
+        <w:ind w:left="3600" w:hanging="360"/>
+      </w:pPr>
+      <w:rPr>
+        <w:rFonts w:ascii="Courier New" w:hAnsi="Courier New" w:cs="Courier New" w:hint="default"/>
+      </w:rPr>
+    </w:lvl>
+    <w:lvl w:ilvl="5" w:tplc="0C090005" w:tentative="1">
+      <w:start w:val="1"/>
+      <w:numFmt w:val="bullet"/>
+      <w:lvlText w:val=""/>
+      <w:lvlJc w:val="left"/>
+      <w:pPr>
+        <w:ind w:left="4320" w:hanging="360"/>
+      </w:pPr>
+      <w:rPr>
+        <w:rFonts w:ascii="Wingdings" w:hAnsi="Wingdings" w:hint="default"/>
+      </w:rPr>
+    </w:lvl>
+    <w:lvl w:ilvl="6" w:tplc="0C090001" w:tentative="1">
+      <w:start w:val="1"/>
+      <w:numFmt w:val="bullet"/>
+      <w:lvlText w:val=""/>
+      <w:lvlJc w:val="left"/>
+      <w:pPr>
+        <w:ind w:left="5040" w:hanging="360"/>
+      </w:pPr>
+      <w:rPr>
+        <w:rFonts w:ascii="Symbol" w:hAnsi="Symbol" w:hint="default"/>
+      </w:rPr>
+    </w:lvl>
+    <w:lvl w:ilvl="7" w:tplc="0C090003" w:tentative="1">
+      <w:start w:val="1"/>
+      <w:numFmt w:val="bullet"/>
+      <w:lvlText w:val="o"/>
+      <w:lvlJc w:val="left"/>
+      <w:pPr>
+        <w:ind w:left="5760" w:hanging="360"/>
+      </w:pPr>
+      <w:rPr>
+        <w:rFonts w:ascii="Courier New" w:hAnsi="Courier New" w:cs="Courier New" w:hint="default"/>
+      </w:rPr>
+    </w:lvl>
+    <w:lvl w:ilvl="8" w:tplc="0C090005" w:tentative="1">
+      <w:start w:val="1"/>
+      <w:numFmt w:val="bullet"/>
+      <w:lvlText w:val=""/>
+      <w:lvlJc w:val="left"/>
+      <w:pPr>
+        <w:ind w:left="6480" w:hanging="360"/>
+      </w:pPr>
+      <w:rPr>
+        <w:rFonts w:ascii="Wingdings" w:hAnsi="Wingdings" w:hint="default"/>
+      </w:rPr>
+    </w:lvl>
+  </w:abstractNum>
   <w:num w:numId="1">
     <w:abstractNumId w:val="0"/>
   </w:num>
   <w:num w:numId="2">
     <w:abstractNumId w:val="1"/>
+  </w:num>
+  <w:num w:numId="3">
+    <w:abstractNumId w:val="2"/>
   </w:num>
 </w:numbering>
 </file>

</xml_diff>